<commit_message>
updated with nice graphs
</commit_message>
<xml_diff>
--- a/Fuzions Dispositioner/talepapir/Disposition 6 - Differentiation og Integration.docx
+++ b/Fuzions Dispositioner/talepapir/Disposition 6 - Differentiation og Integration.docx
@@ -4,7 +4,7 @@
   <w:body>
     <w:p>
       <w:pPr>
-        <w:pStyle w:val="Heading1"/>
+        <w:pStyle w:val="Overskrift1"/>
         <w:jc w:val="center"/>
       </w:pPr>
       <w:r>
@@ -14,7 +14,7 @@
     <w:p/>
     <w:p>
       <w:pPr>
-        <w:pStyle w:val="Heading2"/>
+        <w:pStyle w:val="Overskrift2"/>
       </w:pPr>
       <w:r>
         <w:t>Differentiation</w:t>
@@ -22,7 +22,7 @@
     </w:p>
     <w:p>
       <w:pPr>
-        <w:pStyle w:val="ListParagraph"/>
+        <w:pStyle w:val="Listeafsnit"/>
         <w:numPr>
           <w:ilvl w:val="0"/>
           <w:numId w:val="1"/>
@@ -45,12 +45,12 @@
     </w:p>
     <w:p>
       <w:pPr>
-        <w:pStyle w:val="ListParagraph"/>
-      </w:pPr>
-    </w:p>
-    <w:p>
-      <w:pPr>
-        <w:pStyle w:val="ListParagraph"/>
+        <w:pStyle w:val="Listeafsnit"/>
+      </w:pPr>
+    </w:p>
+    <w:p>
+      <w:pPr>
+        <w:pStyle w:val="Listeafsnit"/>
         <w:numPr>
           <w:ilvl w:val="0"/>
           <w:numId w:val="1"/>
@@ -123,13 +123,7 @@
           <w:rPr>
             <w:rFonts w:ascii="Cambria Math" w:hAnsi="Cambria Math"/>
           </w:rPr>
-          <m:t>(ωt)</m:t>
-        </m:r>
-        <m:r>
-          <w:rPr>
-            <w:rFonts w:ascii="Cambria Math" w:hAnsi="Cambria Math"/>
-          </w:rPr>
-          <m:t xml:space="preserve"> </m:t>
+          <m:t xml:space="preserve">(ωt) </m:t>
         </m:r>
       </m:oMath>
       <w:r>
@@ -155,12 +149,12 @@
     </w:p>
     <w:p>
       <w:pPr>
-        <w:pStyle w:val="ListParagraph"/>
-      </w:pPr>
-    </w:p>
-    <w:p>
-      <w:pPr>
-        <w:pStyle w:val="ListParagraph"/>
+        <w:pStyle w:val="Listeafsnit"/>
+      </w:pPr>
+    </w:p>
+    <w:p>
+      <w:pPr>
+        <w:pStyle w:val="Listeafsnit"/>
         <w:numPr>
           <w:ilvl w:val="0"/>
           <w:numId w:val="1"/>
@@ -197,14 +191,12 @@
     </w:p>
     <w:p>
       <w:pPr>
-        <w:pStyle w:val="ListParagraph"/>
-      </w:pPr>
-      <w:bookmarkStart w:id="0" w:name="_GoBack"/>
-      <w:bookmarkEnd w:id="0"/>
-    </w:p>
-    <w:p>
-      <w:pPr>
-        <w:pStyle w:val="ListParagraph"/>
+        <w:pStyle w:val="Listeafsnit"/>
+      </w:pPr>
+    </w:p>
+    <w:p>
+      <w:pPr>
+        <w:pStyle w:val="Listeafsnit"/>
         <w:numPr>
           <w:ilvl w:val="0"/>
           <w:numId w:val="1"/>
@@ -337,12 +329,12 @@
     </w:p>
     <w:p>
       <w:pPr>
-        <w:pStyle w:val="Heading2"/>
-      </w:pPr>
-    </w:p>
-    <w:p>
-      <w:pPr>
-        <w:pStyle w:val="Heading2"/>
+        <w:pStyle w:val="Overskrift2"/>
+      </w:pPr>
+    </w:p>
+    <w:p>
+      <w:pPr>
+        <w:pStyle w:val="Overskrift2"/>
       </w:pPr>
       <w:r>
         <w:t>Integration</w:t>
@@ -350,7 +342,7 @@
     </w:p>
     <w:p>
       <w:pPr>
-        <w:pStyle w:val="ListParagraph"/>
+        <w:pStyle w:val="Listeafsnit"/>
         <w:numPr>
           <w:ilvl w:val="0"/>
           <w:numId w:val="1"/>
@@ -362,7 +354,7 @@
     </w:p>
     <w:p>
       <w:pPr>
-        <w:pStyle w:val="ListParagraph"/>
+        <w:pStyle w:val="Listeafsnit"/>
         <w:numPr>
           <w:ilvl w:val="0"/>
           <w:numId w:val="1"/>
@@ -420,7 +412,7 @@
     </w:p>
     <w:p>
       <w:pPr>
-        <w:pStyle w:val="ListParagraph"/>
+        <w:pStyle w:val="Listeafsnit"/>
         <w:numPr>
           <w:ilvl w:val="0"/>
           <w:numId w:val="1"/>
@@ -430,11 +422,58 @@
         <w:t>Nyt input + gammelt -&gt; kernen i integration</w:t>
       </w:r>
     </w:p>
+    <w:p>
+      <w:pPr>
+        <w:jc w:val="center"/>
+      </w:pPr>
+      <w:r>
+        <w:rPr>
+          <w:noProof/>
+          <w:lang w:eastAsia="da-DK"/>
+        </w:rPr>
+        <w:drawing>
+          <wp:inline distT="0" distB="0" distL="0" distR="0" wp14:anchorId="0DC8F002" wp14:editId="1ACDC53A">
+            <wp:extent cx="3758483" cy="4008474"/>
+            <wp:effectExtent l="0" t="0" r="0" b="0"/>
+            <wp:docPr id="1" name="Billede 1"/>
+            <wp:cNvGraphicFramePr>
+              <a:graphicFrameLocks xmlns:a="http://schemas.openxmlformats.org/drawingml/2006/main" noChangeAspect="1"/>
+            </wp:cNvGraphicFramePr>
+            <a:graphic xmlns:a="http://schemas.openxmlformats.org/drawingml/2006/main">
+              <a:graphicData uri="http://schemas.openxmlformats.org/drawingml/2006/picture">
+                <pic:pic xmlns:pic="http://schemas.openxmlformats.org/drawingml/2006/picture">
+                  <pic:nvPicPr>
+                    <pic:cNvPr id="1" name=""/>
+                    <pic:cNvPicPr/>
+                  </pic:nvPicPr>
+                  <pic:blipFill>
+                    <a:blip r:embed="rId8"/>
+                    <a:stretch>
+                      <a:fillRect/>
+                    </a:stretch>
+                  </pic:blipFill>
+                  <pic:spPr>
+                    <a:xfrm>
+                      <a:off x="0" y="0"/>
+                      <a:ext cx="3789062" cy="4041087"/>
+                    </a:xfrm>
+                    <a:prstGeom prst="rect">
+                      <a:avLst/>
+                    </a:prstGeom>
+                  </pic:spPr>
+                </pic:pic>
+              </a:graphicData>
+            </a:graphic>
+          </wp:inline>
+        </w:drawing>
+      </w:r>
+      <w:bookmarkStart w:id="0" w:name="_GoBack"/>
+      <w:bookmarkEnd w:id="0"/>
+    </w:p>
     <w:p/>
     <w:p/>
     <w:p/>
     <w:p/>
-    <w:p/>
     <w:p>
       <w:pPr>
         <w:jc w:val="center"/>
@@ -469,9 +508,8 @@
           <w:noProof/>
           <w:lang w:eastAsia="da-DK"/>
         </w:rPr>
-        <w:lastRenderedPageBreak/>
         <w:drawing>
-          <wp:anchor distT="0" distB="0" distL="114300" distR="114300" simplePos="0" relativeHeight="251658240" behindDoc="0" locked="0" layoutInCell="1" allowOverlap="1" wp14:anchorId="37A2A2EB" wp14:editId="7550D926">
+          <wp:anchor distT="0" distB="0" distL="114300" distR="114300" simplePos="0" relativeHeight="251658240" behindDoc="0" locked="0" layoutInCell="1" allowOverlap="1" wp14:anchorId="66AB4D52" wp14:editId="54C22CE3">
             <wp:simplePos x="0" y="0"/>
             <wp:positionH relativeFrom="margin">
               <wp:align>center</wp:align>
@@ -494,7 +532,7 @@
                     <pic:cNvPicPr/>
                   </pic:nvPicPr>
                   <pic:blipFill>
-                    <a:blip r:embed="rId8">
+                    <a:blip r:embed="rId9">
                       <a:extLst>
                         <a:ext uri="{28A0092B-C50C-407E-A947-70E740481C1C}">
                           <a14:useLocalDpi xmlns:a14="http://schemas.microsoft.com/office/drawing/2010/main" val="0"/>
@@ -529,7 +567,7 @@
           <w:lang w:eastAsia="da-DK"/>
         </w:rPr>
         <w:drawing>
-          <wp:anchor distT="0" distB="0" distL="114300" distR="114300" simplePos="0" relativeHeight="251659264" behindDoc="0" locked="0" layoutInCell="1" allowOverlap="1" wp14:anchorId="4AD2BE9B" wp14:editId="11E72324">
+          <wp:anchor distT="0" distB="0" distL="114300" distR="114300" simplePos="0" relativeHeight="251659264" behindDoc="0" locked="0" layoutInCell="1" allowOverlap="1" wp14:anchorId="3840E219" wp14:editId="2C2EA68F">
             <wp:simplePos x="0" y="0"/>
             <wp:positionH relativeFrom="margin">
               <wp:posOffset>1099958</wp:posOffset>
@@ -552,7 +590,7 @@
                     <pic:cNvPicPr/>
                   </pic:nvPicPr>
                   <pic:blipFill>
-                    <a:blip r:embed="rId9">
+                    <a:blip r:embed="rId10">
                       <a:extLst>
                         <a:ext uri="{28A0092B-C50C-407E-A947-70E740481C1C}">
                           <a14:useLocalDpi xmlns:a14="http://schemas.microsoft.com/office/drawing/2010/main" val="0"/>
@@ -590,7 +628,7 @@
           <w:lang w:eastAsia="da-DK"/>
         </w:rPr>
         <w:drawing>
-          <wp:anchor distT="0" distB="0" distL="114300" distR="114300" simplePos="0" relativeHeight="251660288" behindDoc="0" locked="0" layoutInCell="1" allowOverlap="1" wp14:anchorId="4560BADD" wp14:editId="2AED9D29">
+          <wp:anchor distT="0" distB="0" distL="114300" distR="114300" simplePos="0" relativeHeight="251660288" behindDoc="0" locked="0" layoutInCell="1" allowOverlap="1" wp14:anchorId="6E7BC9EC" wp14:editId="1DFE67CF">
             <wp:simplePos x="0" y="0"/>
             <wp:positionH relativeFrom="margin">
               <wp:posOffset>1420495</wp:posOffset>
@@ -613,7 +651,7 @@
                     <pic:cNvPicPr/>
                   </pic:nvPicPr>
                   <pic:blipFill>
-                    <a:blip r:embed="rId10">
+                    <a:blip r:embed="rId11">
                       <a:extLst>
                         <a:ext uri="{28A0092B-C50C-407E-A947-70E740481C1C}">
                           <a14:useLocalDpi xmlns:a14="http://schemas.microsoft.com/office/drawing/2010/main" val="0"/>
@@ -648,7 +686,7 @@
     </w:p>
     <w:sectPr>
       <w:pgSz w:w="11906" w:h="16838"/>
-      <w:pgMar w:top="1701" w:right="1134" w:bottom="1701" w:left="1134" w:header="708" w:footer="708" w:gutter="0"/>
+      <w:pgMar w:top="1701" w:right="1134" w:bottom="993" w:left="1134" w:header="708" w:footer="708" w:gutter="0"/>
       <w:cols w:space="708"/>
       <w:docGrid w:linePitch="360"/>
     </w:sectPr>
@@ -1170,11 +1208,11 @@
     <w:name w:val="Normal"/>
     <w:qFormat/>
   </w:style>
-  <w:style w:type="paragraph" w:styleId="Heading1">
+  <w:style w:type="paragraph" w:styleId="Overskrift1">
     <w:name w:val="heading 1"/>
     <w:basedOn w:val="Normal"/>
     <w:next w:val="Normal"/>
-    <w:link w:val="Heading1Char"/>
+    <w:link w:val="Overskrift1Tegn"/>
     <w:uiPriority w:val="9"/>
     <w:qFormat/>
     <w:rsid w:val="00046459"/>
@@ -1191,11 +1229,11 @@
       <w:szCs w:val="32"/>
     </w:rPr>
   </w:style>
-  <w:style w:type="paragraph" w:styleId="Heading2">
+  <w:style w:type="paragraph" w:styleId="Overskrift2">
     <w:name w:val="heading 2"/>
     <w:basedOn w:val="Normal"/>
     <w:next w:val="Normal"/>
-    <w:link w:val="Heading2Char"/>
+    <w:link w:val="Overskrift2Tegn"/>
     <w:uiPriority w:val="9"/>
     <w:unhideWhenUsed/>
     <w:qFormat/>
@@ -1213,13 +1251,13 @@
       <w:szCs w:val="26"/>
     </w:rPr>
   </w:style>
-  <w:style w:type="character" w:default="1" w:styleId="DefaultParagraphFont">
+  <w:style w:type="character" w:default="1" w:styleId="Standardskrifttypeiafsnit">
     <w:name w:val="Default Paragraph Font"/>
     <w:uiPriority w:val="1"/>
     <w:semiHidden/>
     <w:unhideWhenUsed/>
   </w:style>
-  <w:style w:type="table" w:default="1" w:styleId="TableNormal">
+  <w:style w:type="table" w:default="1" w:styleId="Tabel-Normal">
     <w:name w:val="Normal Table"/>
     <w:uiPriority w:val="99"/>
     <w:semiHidden/>
@@ -1234,16 +1272,16 @@
       </w:tblCellMar>
     </w:tblPr>
   </w:style>
-  <w:style w:type="numbering" w:default="1" w:styleId="NoList">
+  <w:style w:type="numbering" w:default="1" w:styleId="Ingenoversigt">
     <w:name w:val="No List"/>
     <w:uiPriority w:val="99"/>
     <w:semiHidden/>
     <w:unhideWhenUsed/>
   </w:style>
-  <w:style w:type="character" w:customStyle="1" w:styleId="Heading1Char">
-    <w:name w:val="Heading 1 Char"/>
-    <w:basedOn w:val="DefaultParagraphFont"/>
-    <w:link w:val="Heading1"/>
+  <w:style w:type="character" w:customStyle="1" w:styleId="Overskrift1Tegn">
+    <w:name w:val="Overskrift 1 Tegn"/>
+    <w:basedOn w:val="Standardskrifttypeiafsnit"/>
+    <w:link w:val="Overskrift1"/>
     <w:uiPriority w:val="9"/>
     <w:rsid w:val="00046459"/>
     <w:rPr>
@@ -1253,10 +1291,10 @@
       <w:szCs w:val="32"/>
     </w:rPr>
   </w:style>
-  <w:style w:type="character" w:customStyle="1" w:styleId="Heading2Char">
-    <w:name w:val="Heading 2 Char"/>
-    <w:basedOn w:val="DefaultParagraphFont"/>
-    <w:link w:val="Heading2"/>
+  <w:style w:type="character" w:customStyle="1" w:styleId="Overskrift2Tegn">
+    <w:name w:val="Overskrift 2 Tegn"/>
+    <w:basedOn w:val="Standardskrifttypeiafsnit"/>
+    <w:link w:val="Overskrift2"/>
     <w:uiPriority w:val="9"/>
     <w:rsid w:val="00046459"/>
     <w:rPr>
@@ -1266,9 +1304,9 @@
       <w:szCs w:val="26"/>
     </w:rPr>
   </w:style>
-  <w:style w:type="character" w:styleId="PlaceholderText">
+  <w:style w:type="character" w:styleId="Pladsholdertekst">
     <w:name w:val="Placeholder Text"/>
-    <w:basedOn w:val="DefaultParagraphFont"/>
+    <w:basedOn w:val="Standardskrifttypeiafsnit"/>
     <w:uiPriority w:val="99"/>
     <w:semiHidden/>
     <w:rsid w:val="00715CFA"/>
@@ -1276,7 +1314,7 @@
       <w:color w:val="808080"/>
     </w:rPr>
   </w:style>
-  <w:style w:type="paragraph" w:styleId="ListParagraph">
+  <w:style w:type="paragraph" w:styleId="Listeafsnit">
     <w:name w:val="List Paragraph"/>
     <w:basedOn w:val="Normal"/>
     <w:uiPriority w:val="34"/>

</xml_diff>